<commit_message>
Réeunion suite au compte rendu rencontre avec le client
</commit_message>
<xml_diff>
--- a/Document/RencontreClient9octobre.docx
+++ b/Document/RencontreClient9octobre.docx
@@ -2,28 +2,12 @@
 <file path=word/document.xml><?xml version="1.0" encoding="utf-8"?>
 <w:document xmlns:wpc="http://schemas.microsoft.com/office/word/2010/wordprocessingCanvas" xmlns:cx="http://schemas.microsoft.com/office/drawing/2014/chartex" xmlns:cx1="http://schemas.microsoft.com/office/drawing/2015/9/8/chartex" xmlns:cx2="http://schemas.microsoft.com/office/drawing/2015/10/21/chartex" xmlns:cx3="http://schemas.microsoft.com/office/drawing/2016/5/9/chartex" xmlns:cx4="http://schemas.microsoft.com/office/drawing/2016/5/10/chartex" xmlns:cx5="http://schemas.microsoft.com/office/drawing/2016/5/11/chartex" xmlns:cx6="http://schemas.microsoft.com/office/drawing/2016/5/12/chartex" xmlns:cx7="http://schemas.microsoft.com/office/drawing/2016/5/13/chartex" xmlns:cx8="http://schemas.microsoft.com/office/drawing/2016/5/14/chartex" xmlns:mc="http://schemas.openxmlformats.org/markup-compatibility/2006" xmlns:aink="http://schemas.microsoft.com/office/drawing/2016/ink" xmlns:am3d="http://schemas.microsoft.com/office/drawing/2017/model3d" xmlns:o="urn:schemas-microsoft-com:office:office" xmlns:r="http://schemas.openxmlformats.org/officeDocument/2006/relationships" xmlns:m="http://schemas.openxmlformats.org/officeDocument/2006/math" xmlns:v="urn:schemas-microsoft-com:vml" xmlns:wp14="http://schemas.microsoft.com/office/word/2010/wordprocessingDrawing" xmlns:wp="http://schemas.openxmlformats.org/drawingml/2006/wordprocessingDrawing" xmlns:w10="urn:schemas-microsoft-com:office:word" xmlns:w="http://schemas.openxmlformats.org/wordprocessingml/2006/main" xmlns:w14="http://schemas.microsoft.com/office/word/2010/wordml" xmlns:w15="http://schemas.microsoft.com/office/word/2012/wordml" xmlns:w16cid="http://schemas.microsoft.com/office/word/2016/wordml/cid" xmlns:w16se="http://schemas.microsoft.com/office/word/2015/wordml/symex" xmlns:wpg="http://schemas.microsoft.com/office/word/2010/wordprocessingGroup" xmlns:wpi="http://schemas.microsoft.com/office/word/2010/wordprocessingInk" xmlns:wne="http://schemas.microsoft.com/office/word/2006/wordml" xmlns:wps="http://schemas.microsoft.com/office/word/2010/wordprocessingShape" mc:Ignorable="w14 w15 w16se w16cid wp14">
   <w:body>
-    <w:p>
-      <w:r>
-        <w:t xml:space="preserve">Emplacement : </w:t>
-      </w:r>
-      <w:r>
-        <w:br/>
-      </w:r>
-      <w:proofErr w:type="gramStart"/>
-      <w:r>
-        <w:rPr>
-          <w:i/>
-        </w:rPr>
-        <w:t>format ::</w:t>
-      </w:r>
-      <w:proofErr w:type="gramEnd"/>
-      <w:r>
-        <w:t xml:space="preserve"> 0-x-y</w:t>
-      </w:r>
-    </w:p>
     <w:p/>
     <w:p>
       <w:r>
+        <w:rPr>
+          <w:u w:val="single"/>
+        </w:rPr>
         <w:t>Ajouter :</w:t>
       </w:r>
       <w:r>
@@ -36,26 +20,33 @@
       </w:r>
       <w:r>
         <w:br/>
-        <w:t>Description afficher avec quel paramètre les usager doivent mettre pour séparer les champs exemple : « ; »</w:t>
-      </w:r>
-      <w:bookmarkStart w:id="0" w:name="_GoBack"/>
-      <w:bookmarkEnd w:id="0"/>
-      <w:r>
-        <w:br/>
-      </w:r>
-      <w:r>
-        <w:br/>
+      </w:r>
+      <w:r>
+        <w:t>Description : mettre un + et ajouter un « </w:t>
+      </w:r>
+      <w:proofErr w:type="spellStart"/>
+      <w:r>
+        <w:t>row</w:t>
+      </w:r>
+      <w:proofErr w:type="spellEnd"/>
+      <w:r>
+        <w:t xml:space="preserve"> avec un id » à chaque fois qu’on clique sur le plus</w:t>
+      </w:r>
+      <w:r>
+        <w:br/>
+      </w:r>
+      <w:r>
+        <w:br/>
+      </w:r>
+      <w:r>
+        <w:rPr>
+          <w:u w:val="single"/>
+        </w:rPr>
         <w:t>Supprimer :</w:t>
       </w:r>
       <w:r>
         <w:br/>
-        <w:t>C</w:t>
-      </w:r>
-      <w:r>
-        <w:t>lear les champs après qu’on est</w:t>
-      </w:r>
-      <w:r>
-        <w:t xml:space="preserve"> supprimé</w:t>
+        <w:t>Clear les champs après qu’on est supprimé</w:t>
       </w:r>
       <w:r>
         <w:br/>
@@ -90,6 +81,9 @@
     </w:p>
     <w:p>
       <w:r>
+        <w:rPr>
+          <w:u w:val="single"/>
+        </w:rPr>
         <w:t>Lister :</w:t>
       </w:r>
       <w:r>
@@ -110,13 +104,24 @@
     </w:p>
     <w:p>
       <w:r>
-        <w:t>Page de connexion usager :</w:t>
-      </w:r>
-      <w:r>
-        <w:br/>
-      </w:r>
-      <w:r>
-        <w:br/>
+        <w:rPr>
+          <w:u w:val="single"/>
+        </w:rPr>
+        <w:t>Page de connexion usager</w:t>
+      </w:r>
+      <w:r>
+        <w:t> </w:t>
+      </w:r>
+      <w:r>
+        <w:br/>
+      </w:r>
+      <w:r>
+        <w:br/>
+      </w:r>
+      <w:r>
+        <w:rPr>
+          <w:u w:val="single"/>
+        </w:rPr>
         <w:t>PARTOUT :</w:t>
       </w:r>
       <w:r>
@@ -126,10 +131,231 @@
       <w:r>
         <w:br/>
         <w:t>Mettre les menus à jour</w:t>
+      </w:r>
+      <w:r>
+        <w:t xml:space="preserve"> </w:t>
+      </w:r>
+      <w:r>
+        <w:br/>
+      </w:r>
+      <w:r>
+        <w:t xml:space="preserve">Emplacement : </w:t>
+      </w:r>
+      <w:r>
+        <w:br/>
+      </w:r>
+      <w:r>
+        <w:rPr>
+          <w:i/>
+        </w:rPr>
+        <w:t>format </w:t>
+      </w:r>
+      <w:r>
+        <w:rPr>
+          <w:i/>
+        </w:rPr>
+        <w:t>=&gt;</w:t>
+      </w:r>
+      <w:r>
+        <w:t xml:space="preserve"> xxx-</w:t>
+      </w:r>
+      <w:proofErr w:type="spellStart"/>
+      <w:r>
+        <w:t>yyy</w:t>
+      </w:r>
+      <w:proofErr w:type="spellEnd"/>
+      <w:r>
+        <w:t>-zzz</w:t>
+      </w:r>
+      <w:r>
+        <w:br/>
       </w:r>
     </w:p>
     <w:p/>
     <w:p>
+      <w:pPr>
+        <w:rPr>
+          <w:b/>
+          <w:sz w:val="24"/>
+          <w:szCs w:val="24"/>
+        </w:rPr>
+      </w:pPr>
+      <w:r>
+        <w:rPr>
+          <w:b/>
+          <w:sz w:val="24"/>
+          <w:szCs w:val="24"/>
+        </w:rPr>
+        <w:t>Qui fait quoi :</w:t>
+      </w:r>
+    </w:p>
+    <w:p>
+      <w:r>
+        <w:rPr>
+          <w:i/>
+        </w:rPr>
+        <w:t>Tristan :</w:t>
+      </w:r>
+      <w:r>
+        <w:rPr>
+          <w:i/>
+        </w:rPr>
+        <w:br/>
+      </w:r>
+      <w:r>
+        <w:t>Bug fixe</w:t>
+      </w:r>
+      <w:r>
+        <w:br/>
+      </w:r>
+      <w:r>
+        <w:t xml:space="preserve">Concaténer les attributs qui sont dans </w:t>
+      </w:r>
+      <w:r>
+        <w:t>les descriptions</w:t>
+      </w:r>
+      <w:r>
+        <w:t xml:space="preserve"> d’ajouter</w:t>
+      </w:r>
+      <w:r>
+        <w:br/>
+        <w:t>Supprimer</w:t>
+      </w:r>
+      <w:r>
+        <w:br/>
+      </w:r>
+      <w:r>
+        <w:br/>
+      </w:r>
+      <w:r>
+        <w:br/>
+      </w:r>
+      <w:r>
+        <w:rPr>
+          <w:i/>
+        </w:rPr>
+        <w:t>Simon :</w:t>
+      </w:r>
+      <w:r>
+        <w:br/>
+        <w:t>Emplacement </w:t>
+      </w:r>
+      <w:r>
+        <w:rPr>
+          <w:i/>
+        </w:rPr>
+        <w:t>format </w:t>
+      </w:r>
+      <w:r>
+        <w:rPr>
+          <w:i/>
+        </w:rPr>
+        <w:t>=&gt;</w:t>
+      </w:r>
+      <w:r>
+        <w:t xml:space="preserve"> xxx-</w:t>
+      </w:r>
+      <w:proofErr w:type="spellStart"/>
+      <w:r>
+        <w:t>yyy</w:t>
+      </w:r>
+      <w:proofErr w:type="spellEnd"/>
+      <w:r>
+        <w:t>-zzz</w:t>
+      </w:r>
+      <w:r>
+        <w:br/>
+        <w:t xml:space="preserve">Pop-up sur le nom dans la page lister (service et </w:t>
+      </w:r>
+      <w:proofErr w:type="spellStart"/>
+      <w:r>
+        <w:t>controler</w:t>
+      </w:r>
+      <w:proofErr w:type="spellEnd"/>
+      <w:r>
+        <w:t>)</w:t>
+      </w:r>
+      <w:r>
+        <w:br/>
+      </w:r>
+      <w:r>
+        <w:t>Ne doit pas être sensible à la case et ne pas prendre les accents</w:t>
+      </w:r>
+      <w:r>
+        <w:br/>
+      </w:r>
+      <w:r>
+        <w:br/>
+      </w:r>
+      <w:r>
+        <w:lastRenderedPageBreak/>
+        <w:br/>
+      </w:r>
+      <w:r>
+        <w:br/>
+      </w:r>
+      <w:r>
+        <w:rPr>
+          <w:i/>
+        </w:rPr>
+        <w:t>Jess :</w:t>
+      </w:r>
+      <w:r>
+        <w:br/>
+        <w:t>Ajouter le champs emplacement dans lister en html</w:t>
+      </w:r>
+      <w:r>
+        <w:br/>
+        <w:t>Page de connexion usager en html</w:t>
+      </w:r>
+      <w:r>
+        <w:br/>
+      </w:r>
+      <w:r>
+        <w:t>Mettre les menus à jour</w:t>
+      </w:r>
+      <w:r>
+        <w:br/>
+      </w:r>
+      <w:r>
+        <w:rPr>
+          <w:i/>
+        </w:rPr>
+        <w:br/>
+        <w:t>Dave :</w:t>
+      </w:r>
+      <w:r>
+        <w:rPr>
+          <w:i/>
+        </w:rPr>
+        <w:br/>
+      </w:r>
+      <w:r>
+        <w:t>Regrouper les items identiques et qui sont aux mêmes emplacements</w:t>
+      </w:r>
+      <w:r>
+        <w:t xml:space="preserve"> (dans lister)</w:t>
+      </w:r>
+      <w:r>
+        <w:br/>
+      </w:r>
+      <w:proofErr w:type="spellStart"/>
+      <w:r>
+        <w:t>View</w:t>
+      </w:r>
+      <w:proofErr w:type="spellEnd"/>
+      <w:r>
+        <w:t xml:space="preserve"> en arrière de la connexion usager</w:t>
+      </w:r>
+      <w:r>
+        <w:br/>
+      </w:r>
+      <w:r>
+        <w:t xml:space="preserve">Ajouter </w:t>
+      </w:r>
+    </w:p>
+    <w:p/>
+    <w:p>
       <w:r>
         <w:t>Prochaine itération :</w:t>
       </w:r>
@@ -138,8 +364,158 @@
         <w:t>Date :</w:t>
       </w:r>
       <w:r>
+        <w:t xml:space="preserve"> 23 octobre</w:t>
+      </w:r>
+      <w:r>
         <w:br/>
         <w:t>Contenu :</w:t>
+      </w:r>
+      <w:r>
+        <w:t xml:space="preserve"> </w:t>
+      </w:r>
+      <w:bookmarkStart w:id="0" w:name="_GoBack"/>
+      <w:bookmarkEnd w:id="0"/>
+      <w:r>
+        <w:br/>
+      </w:r>
+      <w:r>
+        <w:t xml:space="preserve">Bug </w:t>
+      </w:r>
+      <w:r>
+        <w:t>rencontré lors de la rencontre</w:t>
+      </w:r>
+      <w:r>
+        <w:br/>
+        <w:t>Concaténer les attributs qui sont dans les descriptions d’ajouter</w:t>
+      </w:r>
+      <w:r>
+        <w:br/>
+      </w:r>
+      <w:r>
+        <w:t>Finaliser la section s</w:t>
+      </w:r>
+      <w:r>
+        <w:t>upprimer</w:t>
+      </w:r>
+      <w:r>
+        <w:br/>
+      </w:r>
+      <w:r>
+        <w:t>Emplacement </w:t>
+      </w:r>
+      <w:r>
+        <w:rPr>
+          <w:i/>
+        </w:rPr>
+        <w:t>format </w:t>
+      </w:r>
+      <w:r>
+        <w:rPr>
+          <w:i/>
+        </w:rPr>
+        <w:t>=&gt;</w:t>
+      </w:r>
+      <w:r>
+        <w:t xml:space="preserve"> xxx-</w:t>
+      </w:r>
+      <w:proofErr w:type="spellStart"/>
+      <w:r>
+        <w:t>yyy</w:t>
+      </w:r>
+      <w:proofErr w:type="spellEnd"/>
+      <w:r>
+        <w:t>-zzz</w:t>
+      </w:r>
+      <w:r>
+        <w:br/>
+        <w:t xml:space="preserve">Pop-up sur le nom dans la page lister (service et </w:t>
+      </w:r>
+      <w:proofErr w:type="spellStart"/>
+      <w:r>
+        <w:t>controler</w:t>
+      </w:r>
+      <w:proofErr w:type="spellEnd"/>
+      <w:r>
+        <w:t>)</w:t>
+      </w:r>
+      <w:r>
+        <w:br/>
+        <w:t>Ne doit pas être sensible à la case et ne pas prendre les accents</w:t>
+      </w:r>
+      <w:r>
+        <w:br/>
+      </w:r>
+      <w:r>
+        <w:t>Ajouter le champs emplacement dans lister en html</w:t>
+      </w:r>
+      <w:r>
+        <w:br/>
+        <w:t>Page de connexion usager en html</w:t>
+      </w:r>
+      <w:r>
+        <w:br/>
+        <w:t>Mettre les menus à jour</w:t>
+      </w:r>
+      <w:r>
+        <w:br/>
+      </w:r>
+      <w:proofErr w:type="spellStart"/>
+      <w:r>
+        <w:t>View</w:t>
+      </w:r>
+      <w:proofErr w:type="spellEnd"/>
+      <w:r>
+        <w:t xml:space="preserve"> en arrière de la connexion usager</w:t>
+      </w:r>
+      <w:r>
+        <w:br/>
+        <w:t>Finaliser la page ajouter</w:t>
+      </w:r>
+      <w:r>
+        <w:br/>
+      </w:r>
+      <w:r>
+        <w:br/>
+      </w:r>
+      <w:r>
+        <w:rPr>
+          <w:u w:val="single"/>
+        </w:rPr>
+        <w:t>Pour plus tard :</w:t>
+      </w:r>
+      <w:r>
+        <w:br/>
+      </w:r>
+      <w:r>
+        <w:t>Regrouper les items identiques et qui sont aux mêmes emplacements (dans lister)</w:t>
+      </w:r>
+      <w:r>
+        <w:br/>
+        <w:t>Gestion des permissions</w:t>
+      </w:r>
+      <w:r>
+        <w:br/>
+        <w:t xml:space="preserve">Déplacer </w:t>
+      </w:r>
+      <w:r>
+        <w:br/>
+        <w:t>Modifier</w:t>
+      </w:r>
+      <w:r>
+        <w:br/>
+        <w:t>Rapport</w:t>
+      </w:r>
+      <w:r>
+        <w:br/>
+        <w:t>Bug fixe éventuel</w:t>
+      </w:r>
+      <w:r>
+        <w:br/>
+        <w:t>Finaliser la section inventaire</w:t>
+      </w:r>
+      <w:r>
+        <w:br/>
+        <w:t>Finaliser la section catalogue</w:t>
       </w:r>
     </w:p>
     <w:p>

</xml_diff>

<commit_message>
Ajout de la colonne Emplacement dans la page lister.html et mise à jour de mon avancement dans les tâches à faire durant la mi-session dans le document "RencontreClient"
</commit_message>
<xml_diff>
--- a/Document/RencontreClient9octobre.docx
+++ b/Document/RencontreClient9octobre.docx
@@ -137,8 +137,6 @@
       </w:r>
       <w:r>
         <w:br/>
-      </w:r>
-      <w:r>
         <w:t xml:space="preserve">Emplacement : </w:t>
       </w:r>
       <w:r>
@@ -207,15 +205,7 @@
       </w:r>
       <w:r>
         <w:br/>
-      </w:r>
-      <w:r>
-        <w:t xml:space="preserve">Concaténer les attributs qui sont dans </w:t>
-      </w:r>
-      <w:r>
-        <w:t>les descriptions</w:t>
-      </w:r>
-      <w:r>
-        <w:t xml:space="preserve"> d’ajouter</w:t>
+        <w:t>Concaténer les attributs qui sont dans les descriptions d’ajouter</w:t>
       </w:r>
       <w:r>
         <w:br/>
@@ -277,8 +267,6 @@
       </w:r>
       <w:r>
         <w:br/>
-      </w:r>
-      <w:r>
         <w:t>Ne doit pas être sensible à la case et ne pas prendre les accents</w:t>
       </w:r>
       <w:r>
@@ -305,16 +293,29 @@
         <w:t>Ajouter le champs emplacement dans lister en html</w:t>
       </w:r>
       <w:r>
+        <w:t xml:space="preserve"> ok</w:t>
+      </w:r>
+      <w:bookmarkStart w:id="0" w:name="_GoBack"/>
+      <w:bookmarkEnd w:id="0"/>
+      <w:r>
         <w:br/>
         <w:t>Page de connexion usager en html</w:t>
       </w:r>
       <w:r>
-        <w:br/>
-      </w:r>
-      <w:r>
+        <w:t xml:space="preserve"> ok</w:t>
+      </w:r>
+      <w:r>
+        <w:br/>
         <w:t>Mettre les menus à jour</w:t>
       </w:r>
       <w:r>
+        <w:t xml:space="preserve"> ok</w:t>
+      </w:r>
+      <w:r>
+        <w:br/>
+        <w:t>Création de logo ok</w:t>
+      </w:r>
+      <w:r>
         <w:br/>
       </w:r>
       <w:r>
@@ -331,10 +332,7 @@
         <w:br/>
       </w:r>
       <w:r>
-        <w:t>Regrouper les items identiques et qui sont aux mêmes emplacements</w:t>
-      </w:r>
-      <w:r>
-        <w:t xml:space="preserve"> (dans lister)</w:t>
+        <w:t>Regrouper les items identiques et qui sont aux mêmes emplacements (dans lister)</w:t>
       </w:r>
       <w:r>
         <w:br/>
@@ -373,16 +371,9 @@
       <w:r>
         <w:t xml:space="preserve"> </w:t>
       </w:r>
-      <w:bookmarkStart w:id="0" w:name="_GoBack"/>
-      <w:bookmarkEnd w:id="0"/>
-      <w:r>
-        <w:br/>
-      </w:r>
-      <w:r>
-        <w:t xml:space="preserve">Bug </w:t>
-      </w:r>
-      <w:r>
-        <w:t>rencontré lors de la rencontre</w:t>
+      <w:r>
+        <w:br/>
+        <w:t>Bug rencontré lors de la rencontre</w:t>
       </w:r>
       <w:r>
         <w:br/>
@@ -390,17 +381,10 @@
       </w:r>
       <w:r>
         <w:br/>
-      </w:r>
-      <w:r>
-        <w:t>Finaliser la section s</w:t>
-      </w:r>
-      <w:r>
-        <w:t>upprimer</w:t>
-      </w:r>
-      <w:r>
-        <w:br/>
-      </w:r>
-      <w:r>
+        <w:t>Finaliser la section supprimer</w:t>
+      </w:r>
+      <w:r>
+        <w:br/>
         <w:t>Emplacement </w:t>
       </w:r>
       <w:r>
@@ -444,8 +428,6 @@
       </w:r>
       <w:r>
         <w:br/>
-      </w:r>
-      <w:r>
         <w:t>Ajouter le champs emplacement dans lister en html</w:t>
       </w:r>
       <w:r>
@@ -485,8 +467,6 @@
       </w:r>
       <w:r>
         <w:br/>
-      </w:r>
-      <w:r>
         <w:t>Regrouper les items identiques et qui sont aux mêmes emplacements (dans lister)</w:t>
       </w:r>
       <w:r>

</xml_diff>